<commit_message>
change of person to approved
</commit_message>
<xml_diff>
--- a/Documentation/MCSPROJ/Statement of Work.docx
+++ b/Documentation/MCSPROJ/Statement of Work.docx
@@ -32,7 +32,7 @@
           <w:sz w:val="26"/>
         </w:rPr>
       </w:pPr>
-      <w:hyperlink r:id="rId5" w:history="1">
+      <w:hyperlink r:id="rId7" w:history="1">
         <w:r>
           <w:rPr>
             <w:color w:val="063C73"/>
@@ -46,6 +46,41 @@
             <w:lang w:val="en-GB"/>
           </w:rPr>
           <w:instrText xml:space="preserve"> INCLUDEPICTURE "http://www.120society.com/templates/fast_plans/images/logo.jpg" \* MERGEFORMATINET </w:instrText>
+        </w:r>
+        <w:r>
+          <w:rPr>
+            <w:color w:val="063C73"/>
+            <w:lang w:val="en-GB"/>
+          </w:rPr>
+          <w:fldChar w:fldCharType="separate"/>
+        </w:r>
+        <w:r>
+          <w:rPr>
+            <w:color w:val="063C73"/>
+            <w:lang w:val="en-GB"/>
+          </w:rPr>
+          <w:fldChar w:fldCharType="begin"/>
+        </w:r>
+        <w:r>
+          <w:rPr>
+            <w:color w:val="063C73"/>
+            <w:lang w:val="en-GB"/>
+          </w:rPr>
+          <w:instrText xml:space="preserve"> </w:instrText>
+        </w:r>
+        <w:r>
+          <w:rPr>
+            <w:color w:val="063C73"/>
+            <w:lang w:val="en-GB"/>
+          </w:rPr>
+          <w:instrText>INCLUDEPICTURE  "http://www.120society.com/templates/fast_plans/images/logo.jpg" \* MERGEFORMATINET</w:instrText>
+        </w:r>
+        <w:r>
+          <w:rPr>
+            <w:color w:val="063C73"/>
+            <w:lang w:val="en-GB"/>
+          </w:rPr>
+          <w:instrText xml:space="preserve"> </w:instrText>
         </w:r>
         <w:r>
           <w:rPr>
@@ -80,9 +115,16 @@
               <o:lock v:ext="edit" aspectratio="t"/>
             </v:shapetype>
             <v:shape id="_x0000_i1025" type="#_x0000_t75" alt="Project Management Templates" style="width:252.75pt;height:41.25pt" o:button="t">
-              <v:imagedata r:id="rId6" r:href="rId7"/>
+              <v:imagedata r:id="rId8" r:href="rId9"/>
             </v:shape>
           </w:pict>
+        </w:r>
+        <w:r>
+          <w:rPr>
+            <w:color w:val="063C73"/>
+            <w:lang w:val="en-GB"/>
+          </w:rPr>
+          <w:fldChar w:fldCharType="end"/>
         </w:r>
         <w:r>
           <w:rPr>
@@ -238,7 +280,7 @@
           <w:szCs w:val="21"/>
         </w:rPr>
       </w:pPr>
-      <w:hyperlink r:id="rId8" w:history="1">
+      <w:hyperlink r:id="rId10" w:history="1">
         <w:r>
           <w:rPr>
             <w:rStyle w:val="Hyperlink"/>
@@ -624,9 +666,9 @@
           <w:sz w:val="24"/>
         </w:rPr>
         <w:sectPr>
-          <w:headerReference w:type="default" r:id="rId9"/>
-          <w:footerReference w:type="even" r:id="rId10"/>
-          <w:footerReference w:type="default" r:id="rId11"/>
+          <w:headerReference w:type="default" r:id="rId11"/>
+          <w:footerReference w:type="even" r:id="rId12"/>
+          <w:footerReference w:type="default" r:id="rId13"/>
           <w:pgSz w:w="12240" w:h="15840" w:code="1"/>
           <w:pgMar w:top="1440" w:right="1440" w:bottom="1440" w:left="1440" w:header="720" w:footer="720" w:gutter="0"/>
           <w:cols w:space="720"/>
@@ -1308,6 +1350,7 @@
           <w:sz w:val="28"/>
           <w:szCs w:val="28"/>
         </w:rPr>
+        <w:lastRenderedPageBreak/>
         <w:t>Introduction/Background</w:t>
       </w:r>
       <w:bookmarkEnd w:id="0"/>
@@ -1503,17 +1546,18 @@
           <w:szCs w:val="28"/>
         </w:rPr>
       </w:pPr>
-      <w:bookmarkStart w:id="3" w:name="_Toc212983619"/>
-      <w:bookmarkStart w:id="4" w:name="_Toc332473321"/>
+      <w:bookmarkStart w:id="3" w:name="_Toc332473321"/>
+      <w:bookmarkStart w:id="4" w:name="_Toc212983619"/>
       <w:r>
         <w:rPr>
           <w:smallCaps/>
           <w:sz w:val="28"/>
           <w:szCs w:val="28"/>
         </w:rPr>
+        <w:lastRenderedPageBreak/>
         <w:t>Place of Performance</w:t>
       </w:r>
-      <w:bookmarkEnd w:id="4"/>
+      <w:bookmarkEnd w:id="3"/>
       <w:r>
         <w:rPr>
           <w:smallCaps/>
@@ -1523,7 +1567,7 @@
         <w:t xml:space="preserve"> </w:t>
       </w:r>
     </w:p>
-    <w:bookmarkEnd w:id="3"/>
+    <w:bookmarkEnd w:id="4"/>
     <w:p>
       <w:pPr>
         <w:ind w:firstLine="720"/>
@@ -2162,6 +2206,7 @@
           <w:color w:val="808080"/>
           <w:sz w:val="24"/>
         </w:rPr>
+        <w:lastRenderedPageBreak/>
         <w:t>Vendor will provide training in accordance with approved training plan provided in the kickoff</w:t>
       </w:r>
     </w:p>
@@ -3208,6 +3253,7 @@
           <w:sz w:val="28"/>
           <w:szCs w:val="28"/>
         </w:rPr>
+        <w:lastRenderedPageBreak/>
         <w:t xml:space="preserve">Acceptance </w:t>
       </w:r>
     </w:p>
@@ -3279,46 +3325,71 @@
         <w:rPr>
           <w:sz w:val="24"/>
         </w:rPr>
-        <w:t xml:space="preserve">  Mr. Manuel Sebastian Sanchez</w:t>
-      </w:r>
-    </w:p>
-    <w:p>
-      <w:pPr>
-        <w:rPr>
-          <w:sz w:val="24"/>
-        </w:rPr>
-      </w:pPr>
-      <w:r>
-        <w:rPr>
-          <w:sz w:val="24"/>
-        </w:rPr>
-        <w:t xml:space="preserve">  Professor</w:t>
-      </w:r>
-    </w:p>
-    <w:p>
-      <w:pPr>
-        <w:rPr>
-          <w:sz w:val="24"/>
-        </w:rPr>
-      </w:pPr>
-    </w:p>
-    <w:p>
-      <w:r>
-        <w:t xml:space="preserve">This free Statement of Work Template is brought to you by </w:t>
-      </w:r>
-      <w:hyperlink r:id="rId12" w:history="1">
-        <w:r>
-          <w:rPr>
-            <w:rStyle w:val="Hyperlink"/>
-          </w:rPr>
-          <w:t>www.ProjectManagementDocs.com</w:t>
-        </w:r>
-      </w:hyperlink>
-    </w:p>
-    <w:p>
+        <w:t xml:space="preserve">  </w:t>
+      </w:r>
+      <w:r>
+        <w:rPr>
+          <w:sz w:val="24"/>
+        </w:rPr>
+        <w:t xml:space="preserve">Mr. </w:t>
+      </w:r>
+      <w:proofErr w:type="spellStart"/>
+      <w:r>
+        <w:rPr>
+          <w:sz w:val="24"/>
+        </w:rPr>
+        <w:t>Jojo</w:t>
+      </w:r>
+      <w:proofErr w:type="spellEnd"/>
+      <w:r>
+        <w:rPr>
+          <w:sz w:val="24"/>
+        </w:rPr>
+        <w:t xml:space="preserve"> Castillo</w:t>
+      </w:r>
+    </w:p>
+    <w:p>
+      <w:pPr>
+        <w:rPr>
+          <w:sz w:val="24"/>
+        </w:rPr>
+      </w:pPr>
+      <w:r>
+        <w:rPr>
+          <w:sz w:val="24"/>
+        </w:rPr>
+        <w:t xml:space="preserve">  </w:t>
+      </w:r>
+      <w:r>
+        <w:rPr>
+          <w:sz w:val="24"/>
+        </w:rPr>
+        <w:t>Project Adviser</w:t>
+      </w:r>
       <w:bookmarkStart w:id="9" w:name="_GoBack"/>
       <w:bookmarkEnd w:id="9"/>
     </w:p>
+    <w:p>
+      <w:pPr>
+        <w:rPr>
+          <w:sz w:val="24"/>
+        </w:rPr>
+      </w:pPr>
+    </w:p>
+    <w:p>
+      <w:r>
+        <w:t xml:space="preserve">This free Statement of Work Template is brought to you by </w:t>
+      </w:r>
+      <w:hyperlink r:id="rId14" w:history="1">
+        <w:r>
+          <w:rPr>
+            <w:rStyle w:val="Hyperlink"/>
+          </w:rPr>
+          <w:t>www.ProjectManagementDocs.com</w:t>
+        </w:r>
+      </w:hyperlink>
+    </w:p>
+    <w:p/>
     <w:sectPr>
       <w:pgSz w:w="12240" w:h="15840" w:code="1"/>
       <w:pgMar w:top="1440" w:right="1440" w:bottom="1440" w:left="1440" w:header="720" w:footer="720" w:gutter="0"/>
@@ -3327,6 +3398,25 @@
     </w:sectPr>
   </w:body>
 </w:document>
+</file>
+
+<file path=word/endnotes.xml><?xml version="1.0" encoding="utf-8"?>
+<w:endnotes xmlns:wpc="http://schemas.microsoft.com/office/word/2010/wordprocessingCanvas" xmlns:cx="http://schemas.microsoft.com/office/drawing/2014/chartex" xmlns:cx1="http://schemas.microsoft.com/office/drawing/2015/9/8/chartex" xmlns:cx2="http://schemas.microsoft.com/office/drawing/2015/10/21/chartex" xmlns:mc="http://schemas.openxmlformats.org/markup-compatibility/2006" xmlns:o="urn:schemas-microsoft-com:office:office" xmlns:r="http://schemas.openxmlformats.org/officeDocument/2006/relationships" xmlns:m="http://schemas.openxmlformats.org/officeDocument/2006/math" xmlns:v="urn:schemas-microsoft-com:vml" xmlns:wp14="http://schemas.microsoft.com/office/word/2010/wordprocessingDrawing" xmlns:wp="http://schemas.openxmlformats.org/drawingml/2006/wordprocessingDrawing" xmlns:w10="urn:schemas-microsoft-com:office:word" xmlns:w="http://schemas.openxmlformats.org/wordprocessingml/2006/main" xmlns:w14="http://schemas.microsoft.com/office/word/2010/wordml" xmlns:w15="http://schemas.microsoft.com/office/word/2012/wordml" xmlns:w16se="http://schemas.microsoft.com/office/word/2015/wordml/symex" xmlns:wpg="http://schemas.microsoft.com/office/word/2010/wordprocessingGroup" xmlns:wpi="http://schemas.microsoft.com/office/word/2010/wordprocessingInk" xmlns:wne="http://schemas.microsoft.com/office/word/2006/wordml" xmlns:wps="http://schemas.microsoft.com/office/word/2010/wordprocessingShape" mc:Ignorable="w14 w15 w16se wp14">
+  <w:endnote w:type="separator" w:id="-1">
+    <w:p>
+      <w:r>
+        <w:separator/>
+      </w:r>
+    </w:p>
+  </w:endnote>
+  <w:endnote w:type="continuationSeparator" w:id="0">
+    <w:p>
+      <w:r>
+        <w:continuationSeparator/>
+      </w:r>
+    </w:p>
+  </w:endnote>
+</w:endnotes>
 </file>
 
 <file path=word/footer1.xml><?xml version="1.0" encoding="utf-8"?>
@@ -3399,7 +3489,7 @@
         <w:rStyle w:val="PageNumber"/>
         <w:noProof/>
       </w:rPr>
-      <w:t>6</w:t>
+      <w:t>5</w:t>
     </w:r>
     <w:r>
       <w:rPr>
@@ -3419,6 +3509,25 @@
 </w:ftr>
 </file>
 
+<file path=word/footnotes.xml><?xml version="1.0" encoding="utf-8"?>
+<w:footnotes xmlns:wpc="http://schemas.microsoft.com/office/word/2010/wordprocessingCanvas" xmlns:cx="http://schemas.microsoft.com/office/drawing/2014/chartex" xmlns:cx1="http://schemas.microsoft.com/office/drawing/2015/9/8/chartex" xmlns:cx2="http://schemas.microsoft.com/office/drawing/2015/10/21/chartex" xmlns:mc="http://schemas.openxmlformats.org/markup-compatibility/2006" xmlns:o="urn:schemas-microsoft-com:office:office" xmlns:r="http://schemas.openxmlformats.org/officeDocument/2006/relationships" xmlns:m="http://schemas.openxmlformats.org/officeDocument/2006/math" xmlns:v="urn:schemas-microsoft-com:vml" xmlns:wp14="http://schemas.microsoft.com/office/word/2010/wordprocessingDrawing" xmlns:wp="http://schemas.openxmlformats.org/drawingml/2006/wordprocessingDrawing" xmlns:w10="urn:schemas-microsoft-com:office:word" xmlns:w="http://schemas.openxmlformats.org/wordprocessingml/2006/main" xmlns:w14="http://schemas.microsoft.com/office/word/2010/wordml" xmlns:w15="http://schemas.microsoft.com/office/word/2012/wordml" xmlns:w16se="http://schemas.microsoft.com/office/word/2015/wordml/symex" xmlns:wpg="http://schemas.microsoft.com/office/word/2010/wordprocessingGroup" xmlns:wpi="http://schemas.microsoft.com/office/word/2010/wordprocessingInk" xmlns:wne="http://schemas.microsoft.com/office/word/2006/wordml" xmlns:wps="http://schemas.microsoft.com/office/word/2010/wordprocessingShape" mc:Ignorable="w14 w15 w16se wp14">
+  <w:footnote w:type="separator" w:id="-1">
+    <w:p>
+      <w:r>
+        <w:separator/>
+      </w:r>
+    </w:p>
+  </w:footnote>
+  <w:footnote w:type="continuationSeparator" w:id="0">
+    <w:p>
+      <w:r>
+        <w:continuationSeparator/>
+      </w:r>
+    </w:p>
+  </w:footnote>
+</w:footnotes>
+</file>
+
 <file path=word/header1.xml><?xml version="1.0" encoding="utf-8"?>
 <w:hdr xmlns:wpc="http://schemas.microsoft.com/office/word/2010/wordprocessingCanvas" xmlns:cx="http://schemas.microsoft.com/office/drawing/2014/chartex" xmlns:cx1="http://schemas.microsoft.com/office/drawing/2015/9/8/chartex" xmlns:cx2="http://schemas.microsoft.com/office/drawing/2015/10/21/chartex" xmlns:mc="http://schemas.openxmlformats.org/markup-compatibility/2006" xmlns:o="urn:schemas-microsoft-com:office:office" xmlns:r="http://schemas.openxmlformats.org/officeDocument/2006/relationships" xmlns:m="http://schemas.openxmlformats.org/officeDocument/2006/math" xmlns:v="urn:schemas-microsoft-com:vml" xmlns:wp14="http://schemas.microsoft.com/office/word/2010/wordprocessingDrawing" xmlns:wp="http://schemas.openxmlformats.org/drawingml/2006/wordprocessingDrawing" xmlns:w10="urn:schemas-microsoft-com:office:word" xmlns:w="http://schemas.openxmlformats.org/wordprocessingml/2006/main" xmlns:w14="http://schemas.microsoft.com/office/word/2010/wordml" xmlns:w15="http://schemas.microsoft.com/office/word/2012/wordml" xmlns:w16se="http://schemas.microsoft.com/office/word/2015/wordml/symex" xmlns:wpg="http://schemas.microsoft.com/office/word/2010/wordprocessingGroup" xmlns:wpi="http://schemas.microsoft.com/office/word/2010/wordprocessingInk" xmlns:wne="http://schemas.microsoft.com/office/word/2006/wordml" xmlns:wps="http://schemas.microsoft.com/office/word/2010/wordprocessingShape" mc:Ignorable="w14 w15 w16se wp14">
   <w:p>
@@ -3447,14 +3556,42 @@
           <w:color w:val="063C73"/>
           <w:lang w:val="en-GB"/>
         </w:rPr>
-        <w:instrText xml:space="preserve"> I</w:instrText>
+        <w:instrText xml:space="preserve"> INCLUDEPICTURE "http://www.120society.com/templates/fast_plans/images/logo.jpg" \* MERGEFORMATINET </w:instrText>
       </w:r>
       <w:r>
         <w:rPr>
           <w:color w:val="063C73"/>
           <w:lang w:val="en-GB"/>
         </w:rPr>
-        <w:instrText xml:space="preserve">NCLUDEPICTURE "http://www.120society.com/templates/fast_plans/images/logo.jpg" \* MERGEFORMATINET </w:instrText>
+        <w:fldChar w:fldCharType="separate"/>
+      </w:r>
+      <w:r>
+        <w:rPr>
+          <w:color w:val="063C73"/>
+          <w:lang w:val="en-GB"/>
+        </w:rPr>
+        <w:fldChar w:fldCharType="begin"/>
+      </w:r>
+      <w:r>
+        <w:rPr>
+          <w:color w:val="063C73"/>
+          <w:lang w:val="en-GB"/>
+        </w:rPr>
+        <w:instrText xml:space="preserve"> </w:instrText>
+      </w:r>
+      <w:r>
+        <w:rPr>
+          <w:color w:val="063C73"/>
+          <w:lang w:val="en-GB"/>
+        </w:rPr>
+        <w:instrText>INCLUDEPICTURE  "http://www.120society.com/templates/fast_plans/images/logo.jpg" \* MERGEFORMATINET</w:instrText>
+      </w:r>
+      <w:r>
+        <w:rPr>
+          <w:color w:val="063C73"/>
+          <w:lang w:val="en-GB"/>
+        </w:rPr>
+        <w:instrText xml:space="preserve"> </w:instrText>
       </w:r>
       <w:r>
         <w:rPr>
@@ -3492,6 +3629,13 @@
             <v:imagedata r:id="rId3" r:href="rId2"/>
           </v:shape>
         </w:pict>
+      </w:r>
+      <w:r>
+        <w:rPr>
+          <w:color w:val="063C73"/>
+          <w:lang w:val="en-GB"/>
+        </w:rPr>
+        <w:fldChar w:fldCharType="end"/>
       </w:r>
       <w:r>
         <w:rPr>
@@ -3533,15 +3677,7 @@
         <w:sz w:val="16"/>
         <w:szCs w:val="16"/>
       </w:rPr>
-      <w:t>T</w:t>
-    </w:r>
-    <w:r>
-      <w:rPr>
-        <w:b/>
-        <w:sz w:val="16"/>
-        <w:szCs w:val="16"/>
-      </w:rPr>
-      <w:t>emplate</w:t>
+      <w:t>Template</w:t>
     </w:r>
   </w:p>
   <w:p>
@@ -4006,6 +4142,7 @@
     <w:lsdException w:name="HTML Sample" w:semiHidden="1" w:unhideWhenUsed="1"/>
     <w:lsdException w:name="HTML Typewriter" w:semiHidden="1" w:unhideWhenUsed="1"/>
     <w:lsdException w:name="HTML Variable" w:semiHidden="1" w:unhideWhenUsed="1"/>
+    <w:lsdException w:name="Normal Table" w:semiHidden="1" w:unhideWhenUsed="1"/>
     <w:lsdException w:name="annotation subject" w:semiHidden="1" w:unhideWhenUsed="1"/>
     <w:lsdException w:name="No List" w:semiHidden="1" w:unhideWhenUsed="1"/>
     <w:lsdException w:name="Outline List 1" w:semiHidden="1" w:unhideWhenUsed="1"/>
@@ -4052,8 +4189,10 @@
     <w:lsdException w:name="Table Subtle 2" w:semiHidden="1" w:unhideWhenUsed="1"/>
     <w:lsdException w:name="Table Web 1" w:semiHidden="1" w:unhideWhenUsed="1"/>
     <w:lsdException w:name="Table Web 2" w:semiHidden="1" w:unhideWhenUsed="1"/>
+    <w:lsdException w:name="Table Web 3" w:semiHidden="1" w:unhideWhenUsed="1"/>
     <w:lsdException w:name="Balloon Text" w:semiHidden="1" w:unhideWhenUsed="1"/>
     <w:lsdException w:name="Table Grid" w:uiPriority="39"/>
+    <w:lsdException w:name="Table Theme" w:semiHidden="1" w:unhideWhenUsed="1"/>
     <w:lsdException w:name="Placeholder Text" w:semiHidden="1"/>
     <w:lsdException w:name="No Spacing" w:uiPriority="1" w:qFormat="1"/>
     <w:lsdException w:name="Light Shading" w:uiPriority="60"/>

</xml_diff>

<commit_message>
SOW - Scope of Work
</commit_message>
<xml_diff>
--- a/Documentation/MCSPROJ/Statement of Work.docx
+++ b/Documentation/MCSPROJ/Statement of Work.docx
@@ -87,14 +87,42 @@
             <w:color w:val="063C73"/>
             <w:lang w:val="en-GB"/>
           </w:rPr>
-          <w:instrText xml:space="preserve"> </w:instrText>
+          <w:instrText xml:space="preserve"> INCLUDEPICTURE  "http://www.120society.com/templates/fast_plans/images/logo.jpg" \* MERGEFORMATINET </w:instrText>
         </w:r>
         <w:r>
           <w:rPr>
             <w:color w:val="063C73"/>
             <w:lang w:val="en-GB"/>
           </w:rPr>
-          <w:instrText>INCLUDEPICTURE  "http://www.120society.com/templates/fast_plans/images/logo.jpg" \* MERGEFORMATINET</w:instrText>
+          <w:fldChar w:fldCharType="separate"/>
+        </w:r>
+        <w:r>
+          <w:rPr>
+            <w:color w:val="063C73"/>
+            <w:lang w:val="en-GB"/>
+          </w:rPr>
+          <w:fldChar w:fldCharType="begin"/>
+        </w:r>
+        <w:r>
+          <w:rPr>
+            <w:color w:val="063C73"/>
+            <w:lang w:val="en-GB"/>
+          </w:rPr>
+          <w:instrText xml:space="preserve"> </w:instrText>
+        </w:r>
+        <w:r>
+          <w:rPr>
+            <w:color w:val="063C73"/>
+            <w:lang w:val="en-GB"/>
+          </w:rPr>
+          <w:instrText>INCLUDEPICTURE  "http://www.120society.com/templates/</w:instrText>
+        </w:r>
+        <w:r>
+          <w:rPr>
+            <w:color w:val="063C73"/>
+            <w:lang w:val="en-GB"/>
+          </w:rPr>
+          <w:instrText>fast_plans/images/logo.jpg" \* MERGEFORMATINET</w:instrText>
         </w:r>
         <w:r>
           <w:rPr>
@@ -161,6 +189,13 @@
           </w:rPr>
           <w:fldChar w:fldCharType="end"/>
         </w:r>
+        <w:r>
+          <w:rPr>
+            <w:color w:val="063C73"/>
+            <w:lang w:val="en-GB"/>
+          </w:rPr>
+          <w:fldChar w:fldCharType="end"/>
+        </w:r>
       </w:hyperlink>
     </w:p>
     <w:p>
@@ -1407,62 +1442,29 @@
     </w:p>
     <w:p>
       <w:pPr>
-        <w:rPr>
-          <w:color w:val="008000"/>
-          <w:sz w:val="24"/>
-        </w:rPr>
-      </w:pPr>
-      <w:r>
-        <w:rPr>
-          <w:color w:val="008000"/>
-          <w:sz w:val="24"/>
-        </w:rPr>
-        <w:t xml:space="preserve">This section should provide a brief statement of what you expect to accomplish as a result of this scope of work.  While specific deliverables and tasks will be presented in the Work Requirements section, this section should highlight what is and is not included in the scope of the project in broader terms.   </w:t>
-      </w:r>
-    </w:p>
-    <w:p>
-      <w:pPr>
-        <w:rPr>
-          <w:sz w:val="24"/>
-        </w:rPr>
-      </w:pPr>
-    </w:p>
-    <w:p>
-      <w:pPr>
-        <w:rPr>
-          <w:color w:val="808080"/>
-          <w:sz w:val="24"/>
-        </w:rPr>
-      </w:pPr>
-      <w:r>
-        <w:rPr>
-          <w:color w:val="808080"/>
-          <w:sz w:val="24"/>
-        </w:rPr>
-        <w:t xml:space="preserve">The scope of work for the Website Redesign Project includes all planning, execution, implementation, and training for a new public-facing internet site for SCG.  The selected vendor will be responsible for the design of the new website based on feedback to be provided by SCG.  Each stage of the project will require approval from SCG management before moving on to the next stage.  The selected vendor must ensure it has adequate resources for designing, building, testing, and implementing the new web site and is staffed for the training of SGC personnel as well.  Specific deliverables and milestones will be listed in the Work Requirements and Schedules and Milestones sections of this SOW.  </w:t>
-      </w:r>
-    </w:p>
-    <w:p>
-      <w:pPr>
-        <w:rPr>
-          <w:color w:val="808080"/>
-          <w:sz w:val="24"/>
-        </w:rPr>
-      </w:pPr>
-    </w:p>
-    <w:p>
-      <w:pPr>
-        <w:rPr>
-          <w:color w:val="808080"/>
-          <w:sz w:val="24"/>
-        </w:rPr>
-      </w:pPr>
-      <w:r>
-        <w:rPr>
-          <w:color w:val="808080"/>
-          <w:sz w:val="24"/>
-        </w:rPr>
-        <w:t xml:space="preserve">Not included in the scope of work for this project is any work on SCG’s internal intranet site.  </w:t>
+        <w:ind w:firstLine="720"/>
+        <w:jc w:val="both"/>
+        <w:rPr>
+          <w:sz w:val="24"/>
+        </w:rPr>
+      </w:pPr>
+      <w:r>
+        <w:rPr>
+          <w:sz w:val="24"/>
+        </w:rPr>
+        <w:t xml:space="preserve">The scope of work for the Resort Reservation System includes all planning, execution, and implementation for a new public-facing internet site for the resort. The client will be responsible for the design of the new website. </w:t>
+      </w:r>
+      <w:r>
+        <w:rPr>
+          <w:sz w:val="24"/>
+        </w:rPr>
+        <w:t xml:space="preserve">The system will help the client by tracking all transactions that would occur inside the resort wherever he is. Also, it will also help customers by allowing them to pick and reserve a room, and pay for it. The said system was based on the </w:t>
+      </w:r>
+      <w:r>
+        <w:rPr>
+          <w:sz w:val="24"/>
+        </w:rPr>
+        <w:t>requirements that the client provided. Specific deliverables and milestones will be listed in the Work Requirements and Schedules and Milestones sections of this SOW.</w:t>
       </w:r>
     </w:p>
     <w:p>
@@ -1523,6 +1525,16 @@
     </w:p>
     <w:p>
       <w:pPr>
+        <w:jc w:val="both"/>
+        <w:rPr>
+          <w:sz w:val="24"/>
+        </w:rPr>
+      </w:pPr>
+      <w:bookmarkStart w:id="3" w:name="_GoBack"/>
+      <w:bookmarkEnd w:id="3"/>
+    </w:p>
+    <w:p>
+      <w:pPr>
         <w:pStyle w:val="Heading1"/>
         <w:jc w:val="left"/>
         <w:rPr>
@@ -1531,8 +1543,8 @@
           <w:szCs w:val="28"/>
         </w:rPr>
       </w:pPr>
-      <w:bookmarkStart w:id="3" w:name="_Toc332473321"/>
-      <w:bookmarkStart w:id="4" w:name="_Toc212983619"/>
+      <w:bookmarkStart w:id="4" w:name="_Toc332473321"/>
+      <w:bookmarkStart w:id="5" w:name="_Toc212983619"/>
       <w:r>
         <w:rPr>
           <w:smallCaps/>
@@ -1541,7 +1553,7 @@
         </w:rPr>
         <w:t>Place of Performance</w:t>
       </w:r>
-      <w:bookmarkEnd w:id="3"/>
+      <w:bookmarkEnd w:id="4"/>
       <w:r>
         <w:rPr>
           <w:smallCaps/>
@@ -1551,7 +1563,7 @@
         <w:t xml:space="preserve"> </w:t>
       </w:r>
     </w:p>
-    <w:bookmarkEnd w:id="4"/>
+    <w:bookmarkEnd w:id="5"/>
     <w:p>
       <w:pPr>
         <w:ind w:firstLine="720"/>
@@ -1584,7 +1596,7 @@
           <w:szCs w:val="28"/>
         </w:rPr>
       </w:pPr>
-      <w:bookmarkStart w:id="5" w:name="_Toc332473322"/>
+      <w:bookmarkStart w:id="6" w:name="_Toc332473322"/>
       <w:r>
         <w:rPr>
           <w:smallCaps/>
@@ -1593,7 +1605,7 @@
         </w:rPr>
         <w:t>Work Requirements</w:t>
       </w:r>
-      <w:bookmarkEnd w:id="5"/>
+      <w:bookmarkEnd w:id="6"/>
       <w:r>
         <w:rPr>
           <w:smallCaps/>
@@ -2362,7 +2374,7 @@
           <w:szCs w:val="28"/>
         </w:rPr>
       </w:pPr>
-      <w:bookmarkStart w:id="6" w:name="_Toc332473323"/>
+      <w:bookmarkStart w:id="7" w:name="_Toc332473323"/>
       <w:r>
         <w:rPr>
           <w:smallCaps/>
@@ -2371,7 +2383,7 @@
         </w:rPr>
         <w:t>Schedule/Milestones</w:t>
       </w:r>
-      <w:bookmarkEnd w:id="6"/>
+      <w:bookmarkEnd w:id="7"/>
     </w:p>
     <w:p>
       <w:pPr>
@@ -2681,8 +2693,6 @@
           <w:sz w:val="24"/>
         </w:rPr>
       </w:pPr>
-      <w:bookmarkStart w:id="7" w:name="_GoBack"/>
-      <w:bookmarkEnd w:id="7"/>
       <w:r>
         <w:rPr>
           <w:sz w:val="24"/>
@@ -3221,7 +3231,7 @@
         <w:rStyle w:val="PageNumber"/>
         <w:noProof/>
       </w:rPr>
-      <w:t>4</w:t>
+      <w:t>1</w:t>
     </w:r>
     <w:r>
       <w:rPr>
@@ -3289,6 +3299,27 @@
           <w:lang w:val="en-GB"/>
         </w:rPr>
         <w:instrText xml:space="preserve"> INCLUDEPICTURE "http://www.120society.com/templates/fast_plans/images/logo.jpg" \* MERGEFORMATINET </w:instrText>
+      </w:r>
+      <w:r>
+        <w:rPr>
+          <w:color w:val="063C73"/>
+          <w:lang w:val="en-GB"/>
+        </w:rPr>
+        <w:fldChar w:fldCharType="separate"/>
+      </w:r>
+      <w:r>
+        <w:rPr>
+          <w:color w:val="063C73"/>
+          <w:lang w:val="en-GB"/>
+        </w:rPr>
+        <w:fldChar w:fldCharType="begin"/>
+      </w:r>
+      <w:r>
+        <w:rPr>
+          <w:color w:val="063C73"/>
+          <w:lang w:val="en-GB"/>
+        </w:rPr>
+        <w:instrText xml:space="preserve"> INCLUDEPICTURE  "http://www.120society.com/templates/fast_plans/images/logo.jpg" \* MERGEFORMATINET </w:instrText>
       </w:r>
       <w:r>
         <w:rPr>
@@ -3382,6 +3413,13 @@
             <v:imagedata r:id="rId3" r:href="rId2"/>
           </v:shape>
         </w:pict>
+      </w:r>
+      <w:r>
+        <w:rPr>
+          <w:color w:val="063C73"/>
+          <w:lang w:val="en-GB"/>
+        </w:rPr>
+        <w:fldChar w:fldCharType="end"/>
       </w:r>
       <w:r>
         <w:rPr>

</xml_diff>

<commit_message>
SOW - change page number
</commit_message>
<xml_diff>
--- a/Documentation/MCSPROJ/Statement of Work.docx
+++ b/Documentation/MCSPROJ/Statement of Work.docx
@@ -46,6 +46,27 @@
             <w:lang w:val="en-GB"/>
           </w:rPr>
           <w:instrText xml:space="preserve"> INCLUDEPICTURE "http://www.120society.com/templates/fast_plans/images/logo.jpg" \* MERGEFORMATINET </w:instrText>
+        </w:r>
+        <w:r>
+          <w:rPr>
+            <w:color w:val="063C73"/>
+            <w:lang w:val="en-GB"/>
+          </w:rPr>
+          <w:fldChar w:fldCharType="separate"/>
+        </w:r>
+        <w:r>
+          <w:rPr>
+            <w:color w:val="063C73"/>
+            <w:lang w:val="en-GB"/>
+          </w:rPr>
+          <w:fldChar w:fldCharType="begin"/>
+        </w:r>
+        <w:r>
+          <w:rPr>
+            <w:color w:val="063C73"/>
+            <w:lang w:val="en-GB"/>
+          </w:rPr>
+          <w:instrText xml:space="preserve"> INCLUDEPICTURE  "http://www.120society.com/templates/fast_plans/images/logo.jpg" \* MERGEFORMATINET </w:instrText>
         </w:r>
         <w:r>
           <w:rPr>
@@ -177,10 +198,17 @@
               <v:path o:extrusionok="f" gradientshapeok="t" o:connecttype="rect"/>
               <o:lock v:ext="edit" aspectratio="t"/>
             </v:shapetype>
-            <v:shape id="_x0000_i1025" type="#_x0000_t75" alt="Project Management Templates" style="width:252.75pt;height:41.25pt" o:button="t">
+            <v:shape id="_x0000_i1025" type="#_x0000_t75" alt="Project Management Templates" style="width:252.85pt;height:41pt" o:button="t">
               <v:imagedata r:id="rId8" r:href="rId9"/>
             </v:shape>
           </w:pict>
+        </w:r>
+        <w:r>
+          <w:rPr>
+            <w:color w:val="063C73"/>
+            <w:lang w:val="en-GB"/>
+          </w:rPr>
+          <w:fldChar w:fldCharType="end"/>
         </w:r>
         <w:r>
           <w:rPr>
@@ -1034,7 +1062,7 @@
             <w:noProof/>
             <w:webHidden/>
           </w:rPr>
-          <w:t>3</w:t>
+          <w:t>2</w:t>
         </w:r>
         <w:r>
           <w:rPr>
@@ -1107,7 +1135,7 @@
             <w:noProof/>
             <w:webHidden/>
           </w:rPr>
-          <w:t>3</w:t>
+          <w:t>2</w:t>
         </w:r>
         <w:r>
           <w:rPr>
@@ -1180,7 +1208,7 @@
             <w:noProof/>
             <w:webHidden/>
           </w:rPr>
-          <w:t>4</w:t>
+          <w:t>3</w:t>
         </w:r>
         <w:r>
           <w:rPr>
@@ -1253,7 +1281,7 @@
             <w:noProof/>
             <w:webHidden/>
           </w:rPr>
-          <w:t>5</w:t>
+          <w:t>4</w:t>
         </w:r>
         <w:r>
           <w:rPr>
@@ -1326,7 +1354,7 @@
             <w:noProof/>
             <w:webHidden/>
           </w:rPr>
-          <w:t>5</w:t>
+          <w:t>4</w:t>
         </w:r>
         <w:r>
           <w:rPr>
@@ -1533,15 +1561,7 @@
         <w:rPr>
           <w:sz w:val="24"/>
         </w:rPr>
-        <w:t xml:space="preserve">The system will help the client by tracking all transactions that </w:t>
-      </w:r>
-      <w:bookmarkStart w:id="2" w:name="_GoBack"/>
-      <w:bookmarkEnd w:id="2"/>
-      <w:r>
-        <w:rPr>
-          <w:sz w:val="24"/>
-        </w:rPr>
-        <w:t xml:space="preserve">would occur inside the resort wherever he is. Also, it will also help customers by allowing them to pick and reserve a room, and pay for it. The said system was based on the </w:t>
+        <w:t xml:space="preserve">The system will help the client by tracking all transactions that would occur inside the resort wherever he is. Also, it will also help customers by allowing them to pick and reserve a room, and pay for it. The said system was based on the </w:t>
       </w:r>
       <w:r>
         <w:rPr>
@@ -1580,7 +1600,7 @@
           <w:szCs w:val="28"/>
         </w:rPr>
       </w:pPr>
-      <w:bookmarkStart w:id="3" w:name="_Toc332473320"/>
+      <w:bookmarkStart w:id="2" w:name="_Toc332473320"/>
       <w:r>
         <w:rPr>
           <w:smallCaps/>
@@ -1589,7 +1609,7 @@
         </w:rPr>
         <w:t>Period of Performance</w:t>
       </w:r>
-      <w:bookmarkEnd w:id="3"/>
+      <w:bookmarkEnd w:id="2"/>
     </w:p>
     <w:p>
       <w:pPr>
@@ -1637,8 +1657,8 @@
           <w:szCs w:val="28"/>
         </w:rPr>
       </w:pPr>
-      <w:bookmarkStart w:id="4" w:name="_Toc332473321"/>
-      <w:bookmarkStart w:id="5" w:name="_Toc212983619"/>
+      <w:bookmarkStart w:id="3" w:name="_Toc332473321"/>
+      <w:bookmarkStart w:id="4" w:name="_Toc212983619"/>
       <w:r>
         <w:rPr>
           <w:smallCaps/>
@@ -1647,7 +1667,7 @@
         </w:rPr>
         <w:t>Place of Performance</w:t>
       </w:r>
-      <w:bookmarkEnd w:id="4"/>
+      <w:bookmarkEnd w:id="3"/>
       <w:r>
         <w:rPr>
           <w:smallCaps/>
@@ -1657,7 +1677,7 @@
         <w:t xml:space="preserve"> </w:t>
       </w:r>
     </w:p>
-    <w:bookmarkEnd w:id="5"/>
+    <w:bookmarkEnd w:id="4"/>
     <w:p>
       <w:pPr>
         <w:ind w:firstLine="720"/>
@@ -1728,7 +1748,7 @@
           <w:szCs w:val="28"/>
         </w:rPr>
       </w:pPr>
-      <w:bookmarkStart w:id="6" w:name="_Toc332473322"/>
+      <w:bookmarkStart w:id="5" w:name="_Toc332473322"/>
       <w:r>
         <w:rPr>
           <w:smallCaps/>
@@ -1737,7 +1757,7 @@
         </w:rPr>
         <w:t>Work Requirements</w:t>
       </w:r>
-      <w:bookmarkEnd w:id="6"/>
+      <w:bookmarkEnd w:id="5"/>
       <w:r>
         <w:rPr>
           <w:smallCaps/>
@@ -2506,7 +2526,7 @@
           <w:szCs w:val="28"/>
         </w:rPr>
       </w:pPr>
-      <w:bookmarkStart w:id="7" w:name="_Toc332473323"/>
+      <w:bookmarkStart w:id="6" w:name="_Toc332473323"/>
       <w:r>
         <w:rPr>
           <w:smallCaps/>
@@ -2515,7 +2535,7 @@
         </w:rPr>
         <w:t>Schedule/Milestones</w:t>
       </w:r>
-      <w:bookmarkEnd w:id="7"/>
+      <w:bookmarkEnd w:id="6"/>
     </w:p>
     <w:p>
       <w:pPr>
@@ -2886,7 +2906,7 @@
           <w:szCs w:val="28"/>
         </w:rPr>
       </w:pPr>
-      <w:bookmarkStart w:id="8" w:name="_Toc332473324"/>
+      <w:bookmarkStart w:id="7" w:name="_Toc332473324"/>
       <w:r>
         <w:rPr>
           <w:smallCaps/>
@@ -2895,7 +2915,7 @@
         </w:rPr>
         <w:t>Acceptance Criteria</w:t>
       </w:r>
-      <w:bookmarkEnd w:id="8"/>
+      <w:bookmarkEnd w:id="7"/>
     </w:p>
     <w:p>
       <w:pPr>
@@ -3028,7 +3048,7 @@
           <w:szCs w:val="28"/>
         </w:rPr>
       </w:pPr>
-      <w:bookmarkStart w:id="9" w:name="_Toc332473325"/>
+      <w:bookmarkStart w:id="8" w:name="_Toc332473325"/>
       <w:r>
         <w:rPr>
           <w:smallCaps/>
@@ -3037,21 +3057,30 @@
         </w:rPr>
         <w:t>Other Requirements</w:t>
       </w:r>
+      <w:bookmarkEnd w:id="8"/>
+    </w:p>
+    <w:p>
+      <w:pPr>
+        <w:rPr>
+          <w:color w:val="008000"/>
+          <w:sz w:val="24"/>
+        </w:rPr>
+      </w:pPr>
+      <w:r>
+        <w:rPr>
+          <w:color w:val="008000"/>
+          <w:sz w:val="24"/>
+        </w:rPr>
+        <w:t>Any special requirements, such as security requirements (pers</w:t>
+      </w:r>
+      <w:bookmarkStart w:id="9" w:name="_GoBack"/>
       <w:bookmarkEnd w:id="9"/>
-    </w:p>
-    <w:p>
-      <w:pPr>
+      <w:r>
         <w:rPr>
           <w:color w:val="008000"/>
           <w:sz w:val="24"/>
         </w:rPr>
-      </w:pPr>
-      <w:r>
-        <w:rPr>
-          <w:color w:val="008000"/>
-          <w:sz w:val="24"/>
-        </w:rPr>
-        <w:t xml:space="preserve">Any special requirements, such as security requirements (personnel with security clearance and what level, badges, etc.) should be described in this section.  There should also be a description of any IT access restrictions/requirements or system downtime/maintenance if required.  </w:t>
+        <w:t xml:space="preserve">onnel with security clearance and what level, badges, etc.) should be described in this section.  There should also be a description of any IT access restrictions/requirements or system downtime/maintenance if required.  </w:t>
       </w:r>
     </w:p>
     <w:p>
@@ -3363,7 +3392,7 @@
         <w:rStyle w:val="PageNumber"/>
         <w:noProof/>
       </w:rPr>
-      <w:t>2</w:t>
+      <w:t>4</w:t>
     </w:r>
     <w:r>
       <w:rPr>
@@ -3514,6 +3543,27 @@
           <w:color w:val="063C73"/>
           <w:lang w:val="en-GB"/>
         </w:rPr>
+        <w:instrText xml:space="preserve"> INCLUDEPICTURE  "http://www.120society.com/templates/fast_plans/images/logo.jpg" \* MERGEFORMATINET </w:instrText>
+      </w:r>
+      <w:r>
+        <w:rPr>
+          <w:color w:val="063C73"/>
+          <w:lang w:val="en-GB"/>
+        </w:rPr>
+        <w:fldChar w:fldCharType="separate"/>
+      </w:r>
+      <w:r>
+        <w:rPr>
+          <w:color w:val="063C73"/>
+          <w:lang w:val="en-GB"/>
+        </w:rPr>
+        <w:fldChar w:fldCharType="begin"/>
+      </w:r>
+      <w:r>
+        <w:rPr>
+          <w:color w:val="063C73"/>
+          <w:lang w:val="en-GB"/>
+        </w:rPr>
         <w:instrText xml:space="preserve"> </w:instrText>
       </w:r>
       <w:r>
@@ -3562,10 +3612,17 @@
             <v:path o:extrusionok="f" gradientshapeok="t" o:connecttype="rect"/>
             <o:lock v:ext="edit" aspectratio="t"/>
           </v:shapetype>
-          <v:shape id="_x0000_i1026" type="#_x0000_t75" alt="Project Management Templates" style="width:162pt;height:26.25pt" o:button="t">
+          <v:shape id="_x0000_i1026" type="#_x0000_t75" alt="Project Management Templates" style="width:162.4pt;height:25.95pt" o:button="t">
             <v:imagedata r:id="rId3" r:href="rId2"/>
           </v:shape>
         </w:pict>
+      </w:r>
+      <w:r>
+        <w:rPr>
+          <w:color w:val="063C73"/>
+          <w:lang w:val="en-GB"/>
+        </w:rPr>
+        <w:fldChar w:fldCharType="end"/>
       </w:r>
       <w:r>
         <w:rPr>

</xml_diff>

<commit_message>
SOW - Other Requirements
</commit_message>
<xml_diff>
--- a/Documentation/MCSPROJ/Statement of Work.docx
+++ b/Documentation/MCSPROJ/Statement of Work.docx
@@ -150,14 +150,42 @@
             <w:color w:val="063C73"/>
             <w:lang w:val="en-GB"/>
           </w:rPr>
-          <w:instrText xml:space="preserve"> </w:instrText>
+          <w:instrText xml:space="preserve"> INCLUDEPICTURE  "http://www.120society.com/templates/fast_plans/images/logo.jpg" \* MERGEFORMATINET </w:instrText>
         </w:r>
         <w:r>
           <w:rPr>
             <w:color w:val="063C73"/>
             <w:lang w:val="en-GB"/>
           </w:rPr>
-          <w:instrText>INCLUDEPICTURE  "http://www.120society.com/templates/fast_plans/images/logo.jpg" \* MERGEFORMATINET</w:instrText>
+          <w:fldChar w:fldCharType="separate"/>
+        </w:r>
+        <w:r>
+          <w:rPr>
+            <w:color w:val="063C73"/>
+            <w:lang w:val="en-GB"/>
+          </w:rPr>
+          <w:fldChar w:fldCharType="begin"/>
+        </w:r>
+        <w:r>
+          <w:rPr>
+            <w:color w:val="063C73"/>
+            <w:lang w:val="en-GB"/>
+          </w:rPr>
+          <w:instrText xml:space="preserve"> </w:instrText>
+        </w:r>
+        <w:r>
+          <w:rPr>
+            <w:color w:val="063C73"/>
+            <w:lang w:val="en-GB"/>
+          </w:rPr>
+          <w:instrText>INCLUD</w:instrText>
+        </w:r>
+        <w:r>
+          <w:rPr>
+            <w:color w:val="063C73"/>
+            <w:lang w:val="en-GB"/>
+          </w:rPr>
+          <w:instrText>EPICTURE  "http://www.120society.com/templates/fast_plans/images/logo.jpg" \* MERGEFORMATINET</w:instrText>
         </w:r>
         <w:r>
           <w:rPr>
@@ -198,10 +226,17 @@
               <v:path o:extrusionok="f" gradientshapeok="t" o:connecttype="rect"/>
               <o:lock v:ext="edit" aspectratio="t"/>
             </v:shapetype>
-            <v:shape id="_x0000_i1025" type="#_x0000_t75" alt="Project Management Templates" style="width:252.85pt;height:41pt" o:button="t">
+            <v:shape id="_x0000_i1025" type="#_x0000_t75" alt="Project Management Templates" style="width:252.75pt;height:41.25pt" o:button="t">
               <v:imagedata r:id="rId8" r:href="rId9"/>
             </v:shape>
           </w:pict>
+        </w:r>
+        <w:r>
+          <w:rPr>
+            <w:color w:val="063C73"/>
+            <w:lang w:val="en-GB"/>
+          </w:rPr>
+          <w:fldChar w:fldCharType="end"/>
         </w:r>
         <w:r>
           <w:rPr>
@@ -2964,6 +2999,14 @@
       </w:r>
       <w:r>
         <w:rPr>
+          <w:noProof/>
+          <w:color w:val="808080"/>
+          <w:sz w:val="24"/>
+        </w:rPr>
+        <w:t>,</w:t>
+      </w:r>
+      <w:r>
+        <w:rPr>
           <w:color w:val="808080"/>
           <w:sz w:val="24"/>
         </w:rPr>
@@ -3061,104 +3104,112 @@
     </w:p>
     <w:p>
       <w:pPr>
-        <w:rPr>
-          <w:color w:val="008000"/>
-          <w:sz w:val="24"/>
-        </w:rPr>
-      </w:pPr>
-      <w:r>
-        <w:rPr>
-          <w:color w:val="008000"/>
-          <w:sz w:val="24"/>
-        </w:rPr>
-        <w:t>Any special requirements, such as security requirements (pers</w:t>
-      </w:r>
-      <w:bookmarkStart w:id="9" w:name="_GoBack"/>
-      <w:bookmarkEnd w:id="9"/>
-      <w:r>
-        <w:rPr>
-          <w:color w:val="008000"/>
-          <w:sz w:val="24"/>
-        </w:rPr>
-        <w:t xml:space="preserve">onnel with security clearance and what level, badges, etc.) should be described in this section.  There should also be a description of any IT access restrictions/requirements or system downtime/maintenance if required.  </w:t>
-      </w:r>
-    </w:p>
-    <w:p>
-      <w:pPr>
-        <w:rPr>
-          <w:color w:val="008000"/>
-          <w:sz w:val="24"/>
-        </w:rPr>
-      </w:pPr>
-    </w:p>
-    <w:p>
-      <w:pPr>
-        <w:rPr>
-          <w:color w:val="808080"/>
-          <w:sz w:val="24"/>
-        </w:rPr>
-      </w:pPr>
-      <w:r>
-        <w:rPr>
-          <w:color w:val="808080"/>
-          <w:sz w:val="24"/>
-        </w:rPr>
-        <w:t xml:space="preserve">All vendor project team members will submit security forms to SCG for clearance and access badges to the facility.  All vendor programmers and quality control team members will be granted access to SCG servers and all necessary IT functions.  They will also be given temporary SGC accounts which are to be used only for work pertaining to the Website Redesign Project.  Upon completion of the </w:t>
-      </w:r>
-      <w:r>
-        <w:rPr>
-          <w:noProof/>
-          <w:color w:val="808080"/>
-          <w:sz w:val="24"/>
-        </w:rPr>
-        <w:t>project</w:t>
-      </w:r>
-      <w:r>
-        <w:rPr>
-          <w:color w:val="808080"/>
-          <w:sz w:val="24"/>
-        </w:rPr>
-        <w:t xml:space="preserve"> these accounts will be closed.  </w:t>
-      </w:r>
-    </w:p>
-    <w:p>
-      <w:pPr>
-        <w:rPr>
-          <w:color w:val="808080"/>
-          <w:sz w:val="24"/>
-        </w:rPr>
-      </w:pPr>
-    </w:p>
-    <w:p>
-      <w:pPr>
-        <w:rPr>
-          <w:color w:val="808080"/>
-          <w:sz w:val="24"/>
-        </w:rPr>
-      </w:pPr>
-      <w:r>
-        <w:rPr>
-          <w:color w:val="808080"/>
-          <w:sz w:val="24"/>
-        </w:rPr>
-        <w:t xml:space="preserve">All programming and testing will be done in the iLab.  A network outage will be scheduled for the implementation phase of this project.  Prior to the network outage, all servers will be backed up and a notification will be distributed to all users.  </w:t>
-      </w:r>
-    </w:p>
-    <w:p>
-      <w:pPr>
-        <w:rPr>
-          <w:b/>
-          <w:smallCaps/>
-          <w:sz w:val="28"/>
-          <w:szCs w:val="28"/>
-        </w:rPr>
-      </w:pPr>
-      <w:r>
-        <w:rPr>
-          <w:sz w:val="24"/>
-        </w:rPr>
-        <w:br w:type="page"/>
-      </w:r>
+        <w:ind w:firstLine="720"/>
+        <w:jc w:val="both"/>
+        <w:rPr>
+          <w:sz w:val="24"/>
+        </w:rPr>
+      </w:pPr>
+      <w:r>
+        <w:rPr>
+          <w:sz w:val="24"/>
+        </w:rPr>
+        <w:t xml:space="preserve">The other requirement needed for the Resort Reservation System is security. The system will include a log-in form. </w:t>
+      </w:r>
+      <w:r>
+        <w:rPr>
+          <w:sz w:val="24"/>
+        </w:rPr>
+        <w:t>There will be two levels of access: first is the administrator of the system and second is the customer. The customers need to have unique username and password, no less than 6-12 characters in length and case-sensitive.</w:t>
+      </w:r>
+    </w:p>
+    <w:p>
+      <w:pPr>
+        <w:rPr>
+          <w:color w:val="808080"/>
+          <w:sz w:val="24"/>
+        </w:rPr>
+      </w:pPr>
+    </w:p>
+    <w:p>
+      <w:pPr>
+        <w:rPr>
+          <w:color w:val="808080"/>
+          <w:sz w:val="24"/>
+        </w:rPr>
+      </w:pPr>
+    </w:p>
+    <w:p>
+      <w:pPr>
+        <w:rPr>
+          <w:color w:val="808080"/>
+          <w:sz w:val="24"/>
+        </w:rPr>
+      </w:pPr>
+    </w:p>
+    <w:p>
+      <w:pPr>
+        <w:rPr>
+          <w:color w:val="808080"/>
+          <w:sz w:val="24"/>
+        </w:rPr>
+      </w:pPr>
+    </w:p>
+    <w:p>
+      <w:pPr>
+        <w:rPr>
+          <w:color w:val="808080"/>
+          <w:sz w:val="24"/>
+        </w:rPr>
+      </w:pPr>
+    </w:p>
+    <w:p>
+      <w:pPr>
+        <w:rPr>
+          <w:color w:val="808080"/>
+          <w:sz w:val="24"/>
+        </w:rPr>
+      </w:pPr>
+    </w:p>
+    <w:p>
+      <w:pPr>
+        <w:rPr>
+          <w:color w:val="808080"/>
+          <w:sz w:val="24"/>
+        </w:rPr>
+      </w:pPr>
+    </w:p>
+    <w:p>
+      <w:pPr>
+        <w:rPr>
+          <w:color w:val="808080"/>
+          <w:sz w:val="24"/>
+        </w:rPr>
+      </w:pPr>
+    </w:p>
+    <w:p>
+      <w:pPr>
+        <w:rPr>
+          <w:color w:val="808080"/>
+          <w:sz w:val="24"/>
+        </w:rPr>
+      </w:pPr>
+    </w:p>
+    <w:p>
+      <w:pPr>
+        <w:rPr>
+          <w:color w:val="808080"/>
+          <w:sz w:val="24"/>
+        </w:rPr>
+      </w:pPr>
+    </w:p>
+    <w:p>
+      <w:pPr>
+        <w:rPr>
+          <w:color w:val="808080"/>
+          <w:sz w:val="24"/>
+        </w:rPr>
+      </w:pPr>
     </w:p>
     <w:p>
       <w:pPr>
@@ -3288,7 +3339,15 @@
           <w:rPr>
             <w:rStyle w:val="Hyperlink"/>
           </w:rPr>
-          <w:t>www.ProjectManagementDocs.com</w:t>
+          <w:t>www.ProjectManag</w:t>
+        </w:r>
+        <w:bookmarkStart w:id="9" w:name="_GoBack"/>
+        <w:bookmarkEnd w:id="9"/>
+        <w:r>
+          <w:rPr>
+            <w:rStyle w:val="Hyperlink"/>
+          </w:rPr>
+          <w:t>ementDocs.com</w:t>
         </w:r>
       </w:hyperlink>
     </w:p>
@@ -3392,7 +3451,7 @@
         <w:rStyle w:val="PageNumber"/>
         <w:noProof/>
       </w:rPr>
-      <w:t>4</w:t>
+      <w:t>5</w:t>
     </w:r>
     <w:r>
       <w:rPr>
@@ -3564,6 +3623,27 @@
           <w:color w:val="063C73"/>
           <w:lang w:val="en-GB"/>
         </w:rPr>
+        <w:instrText xml:space="preserve"> INCLUDEPICTURE  "http://www.120society.com/templates/fast_plans/images/logo.jpg" \* MERGEFORMATINET </w:instrText>
+      </w:r>
+      <w:r>
+        <w:rPr>
+          <w:color w:val="063C73"/>
+          <w:lang w:val="en-GB"/>
+        </w:rPr>
+        <w:fldChar w:fldCharType="separate"/>
+      </w:r>
+      <w:r>
+        <w:rPr>
+          <w:color w:val="063C73"/>
+          <w:lang w:val="en-GB"/>
+        </w:rPr>
+        <w:fldChar w:fldCharType="begin"/>
+      </w:r>
+      <w:r>
+        <w:rPr>
+          <w:color w:val="063C73"/>
+          <w:lang w:val="en-GB"/>
+        </w:rPr>
         <w:instrText xml:space="preserve"> </w:instrText>
       </w:r>
       <w:r>
@@ -3612,10 +3692,17 @@
             <v:path o:extrusionok="f" gradientshapeok="t" o:connecttype="rect"/>
             <o:lock v:ext="edit" aspectratio="t"/>
           </v:shapetype>
-          <v:shape id="_x0000_i1026" type="#_x0000_t75" alt="Project Management Templates" style="width:162.4pt;height:25.95pt" o:button="t">
+          <v:shape id="_x0000_i1026" type="#_x0000_t75" alt="Project Management Templates" style="width:162.75pt;height:26.25pt" o:button="t">
             <v:imagedata r:id="rId3" r:href="rId2"/>
           </v:shape>
         </w:pict>
+      </w:r>
+      <w:r>
+        <w:rPr>
+          <w:color w:val="063C73"/>
+          <w:lang w:val="en-GB"/>
+        </w:rPr>
+        <w:fldChar w:fldCharType="end"/>
       </w:r>
       <w:r>
         <w:rPr>

</xml_diff>

<commit_message>
SOW - Schedule/Milestones (edited)
</commit_message>
<xml_diff>
--- a/Documentation/MCSPROJ/Statement of Work.docx
+++ b/Documentation/MCSPROJ/Statement of Work.docx
@@ -192,14 +192,42 @@
             <w:color w:val="063C73"/>
             <w:lang w:val="en-GB"/>
           </w:rPr>
-          <w:instrText xml:space="preserve"> </w:instrText>
+          <w:instrText xml:space="preserve"> INCLUDEPICTURE  "http://www.120society.com/templates/fast_plans/images/logo.jpg" \* MERGEFORMATINET </w:instrText>
         </w:r>
         <w:r>
           <w:rPr>
             <w:color w:val="063C73"/>
             <w:lang w:val="en-GB"/>
           </w:rPr>
-          <w:instrText>INCLUDEPICTURE  "http://www.120society.com/templates/fast_plans/images/logo.jpg" \* MERGEFORMATINET</w:instrText>
+          <w:fldChar w:fldCharType="separate"/>
+        </w:r>
+        <w:r>
+          <w:rPr>
+            <w:color w:val="063C73"/>
+            <w:lang w:val="en-GB"/>
+          </w:rPr>
+          <w:fldChar w:fldCharType="begin"/>
+        </w:r>
+        <w:r>
+          <w:rPr>
+            <w:color w:val="063C73"/>
+            <w:lang w:val="en-GB"/>
+          </w:rPr>
+          <w:instrText xml:space="preserve"> </w:instrText>
+        </w:r>
+        <w:r>
+          <w:rPr>
+            <w:color w:val="063C73"/>
+            <w:lang w:val="en-GB"/>
+          </w:rPr>
+          <w:instrText>INCLUDEPICTURE  "http://www.120society.com/templates/fast_pl</w:instrText>
+        </w:r>
+        <w:r>
+          <w:rPr>
+            <w:color w:val="063C73"/>
+            <w:lang w:val="en-GB"/>
+          </w:rPr>
+          <w:instrText>ans/images/logo.jpg" \* MERGEFORMATINET</w:instrText>
         </w:r>
         <w:r>
           <w:rPr>
@@ -301,6 +329,13 @@
           </w:rPr>
           <w:fldChar w:fldCharType="end"/>
         </w:r>
+        <w:r>
+          <w:rPr>
+            <w:color w:val="063C73"/>
+            <w:lang w:val="en-GB"/>
+          </w:rPr>
+          <w:fldChar w:fldCharType="end"/>
+        </w:r>
       </w:hyperlink>
     </w:p>
     <w:p>
@@ -1086,8 +1121,6 @@
           </w:rPr>
           <w:tab/>
         </w:r>
-        <w:bookmarkStart w:id="0" w:name="_GoBack"/>
-        <w:bookmarkEnd w:id="0"/>
         <w:r>
           <w:rPr>
             <w:noProof/>
@@ -1471,7 +1504,7 @@
       <w:r>
         <w:br w:type="page"/>
       </w:r>
-      <w:bookmarkStart w:id="1" w:name="_Toc332473318"/>
+      <w:bookmarkStart w:id="0" w:name="_Toc332473318"/>
       <w:r>
         <w:rPr>
           <w:smallCaps/>
@@ -1480,7 +1513,7 @@
         </w:rPr>
         <w:t>Introduction/Background</w:t>
       </w:r>
-      <w:bookmarkEnd w:id="1"/>
+      <w:bookmarkEnd w:id="0"/>
     </w:p>
     <w:p>
       <w:pPr>
@@ -1590,7 +1623,7 @@
           <w:szCs w:val="28"/>
         </w:rPr>
       </w:pPr>
-      <w:bookmarkStart w:id="2" w:name="_Toc332473319"/>
+      <w:bookmarkStart w:id="1" w:name="_Toc332473319"/>
       <w:r>
         <w:rPr>
           <w:smallCaps/>
@@ -1599,7 +1632,7 @@
         </w:rPr>
         <w:t>Scope of Work</w:t>
       </w:r>
-      <w:bookmarkEnd w:id="2"/>
+      <w:bookmarkEnd w:id="1"/>
     </w:p>
     <w:p>
       <w:pPr>
@@ -1658,7 +1691,7 @@
           <w:szCs w:val="28"/>
         </w:rPr>
       </w:pPr>
-      <w:bookmarkStart w:id="3" w:name="_Toc332473320"/>
+      <w:bookmarkStart w:id="2" w:name="_Toc332473320"/>
       <w:r>
         <w:rPr>
           <w:smallCaps/>
@@ -1667,7 +1700,7 @@
         </w:rPr>
         <w:t>Period of Performance</w:t>
       </w:r>
-      <w:bookmarkEnd w:id="3"/>
+      <w:bookmarkEnd w:id="2"/>
     </w:p>
     <w:p>
       <w:pPr>
@@ -1715,8 +1748,8 @@
           <w:szCs w:val="28"/>
         </w:rPr>
       </w:pPr>
-      <w:bookmarkStart w:id="4" w:name="_Toc332473321"/>
-      <w:bookmarkStart w:id="5" w:name="_Toc212983619"/>
+      <w:bookmarkStart w:id="3" w:name="_Toc332473321"/>
+      <w:bookmarkStart w:id="4" w:name="_Toc212983619"/>
       <w:r>
         <w:rPr>
           <w:smallCaps/>
@@ -1725,7 +1758,7 @@
         </w:rPr>
         <w:t>Place of Performance</w:t>
       </w:r>
-      <w:bookmarkEnd w:id="4"/>
+      <w:bookmarkEnd w:id="3"/>
       <w:r>
         <w:rPr>
           <w:smallCaps/>
@@ -1735,7 +1768,7 @@
         <w:t xml:space="preserve"> </w:t>
       </w:r>
     </w:p>
-    <w:bookmarkEnd w:id="5"/>
+    <w:bookmarkEnd w:id="4"/>
     <w:p>
       <w:pPr>
         <w:ind w:firstLine="720"/>
@@ -1806,7 +1839,7 @@
           <w:szCs w:val="28"/>
         </w:rPr>
       </w:pPr>
-      <w:bookmarkStart w:id="6" w:name="_Toc332473322"/>
+      <w:bookmarkStart w:id="5" w:name="_Toc332473322"/>
       <w:r>
         <w:rPr>
           <w:smallCaps/>
@@ -1815,7 +1848,7 @@
         </w:rPr>
         <w:t>Work Requirements</w:t>
       </w:r>
-      <w:bookmarkEnd w:id="6"/>
+      <w:bookmarkEnd w:id="5"/>
       <w:r>
         <w:rPr>
           <w:smallCaps/>
@@ -2584,7 +2617,7 @@
           <w:szCs w:val="28"/>
         </w:rPr>
       </w:pPr>
-      <w:bookmarkStart w:id="7" w:name="_Toc332473323"/>
+      <w:bookmarkStart w:id="6" w:name="_Toc332473323"/>
       <w:r>
         <w:rPr>
           <w:smallCaps/>
@@ -2593,7 +2626,7 @@
         </w:rPr>
         <w:t>Schedule/Milestones</w:t>
       </w:r>
-      <w:bookmarkEnd w:id="7"/>
+      <w:bookmarkEnd w:id="6"/>
     </w:p>
     <w:p>
       <w:pPr>
@@ -2640,13 +2673,31 @@
         <w:rPr>
           <w:sz w:val="24"/>
         </w:rPr>
-        <w:t>Proje</w:t>
-      </w:r>
-      <w:r>
-        <w:rPr>
-          <w:sz w:val="24"/>
-        </w:rPr>
-        <w:t>ct Vision and Scope Documentation</w:t>
+        <w:t>Activity List</w:t>
+      </w:r>
+      <w:r>
+        <w:rPr>
+          <w:sz w:val="24"/>
+        </w:rPr>
+        <w:tab/>
+      </w:r>
+      <w:r>
+        <w:rPr>
+          <w:sz w:val="24"/>
+        </w:rPr>
+        <w:tab/>
+      </w:r>
+      <w:r>
+        <w:rPr>
+          <w:sz w:val="24"/>
+        </w:rPr>
+        <w:tab/>
+      </w:r>
+      <w:r>
+        <w:rPr>
+          <w:sz w:val="24"/>
+        </w:rPr>
+        <w:tab/>
       </w:r>
       <w:r>
         <w:rPr>
@@ -2679,7 +2730,13 @@
         <w:rPr>
           <w:sz w:val="24"/>
         </w:rPr>
-        <w:t>Statement of Work</w:t>
+        <w:t>Gantt Chart</w:t>
+      </w:r>
+      <w:r>
+        <w:rPr>
+          <w:sz w:val="24"/>
+        </w:rPr>
+        <w:tab/>
       </w:r>
       <w:r>
         <w:rPr>
@@ -2730,31 +2787,13 @@
         <w:rPr>
           <w:sz w:val="24"/>
         </w:rPr>
-        <w:t>Activity List</w:t>
-      </w:r>
-      <w:r>
-        <w:rPr>
-          <w:sz w:val="24"/>
-        </w:rPr>
-        <w:tab/>
-      </w:r>
-      <w:r>
-        <w:rPr>
-          <w:sz w:val="24"/>
-        </w:rPr>
-        <w:tab/>
-      </w:r>
-      <w:r>
-        <w:rPr>
-          <w:sz w:val="24"/>
-        </w:rPr>
-        <w:tab/>
-      </w:r>
-      <w:r>
-        <w:rPr>
-          <w:sz w:val="24"/>
-        </w:rPr>
-        <w:tab/>
+        <w:t>Proje</w:t>
+      </w:r>
+      <w:r>
+        <w:rPr>
+          <w:sz w:val="24"/>
+        </w:rPr>
+        <w:t>ct Vision and Scope Documentation</w:t>
       </w:r>
       <w:r>
         <w:rPr>
@@ -2787,19 +2826,7 @@
         <w:rPr>
           <w:sz w:val="24"/>
         </w:rPr>
-        <w:t>WBS</w:t>
-      </w:r>
-      <w:r>
-        <w:rPr>
-          <w:sz w:val="24"/>
-        </w:rPr>
-        <w:tab/>
-      </w:r>
-      <w:r>
-        <w:rPr>
-          <w:sz w:val="24"/>
-        </w:rPr>
-        <w:tab/>
+        <w:t>Statement of Work</w:t>
       </w:r>
       <w:r>
         <w:rPr>
@@ -2850,13 +2877,7 @@
         <w:rPr>
           <w:sz w:val="24"/>
         </w:rPr>
-        <w:t>Gantt Chart</w:t>
-      </w:r>
-      <w:r>
-        <w:rPr>
-          <w:sz w:val="24"/>
-        </w:rPr>
-        <w:tab/>
+        <w:t>Updated System</w:t>
       </w:r>
       <w:r>
         <w:rPr>
@@ -2907,7 +2928,19 @@
         <w:rPr>
           <w:sz w:val="24"/>
         </w:rPr>
-        <w:t>Updated System</w:t>
+        <w:t>WBS</w:t>
+      </w:r>
+      <w:r>
+        <w:rPr>
+          <w:sz w:val="24"/>
+        </w:rPr>
+        <w:tab/>
+      </w:r>
+      <w:r>
+        <w:rPr>
+          <w:sz w:val="24"/>
+        </w:rPr>
+        <w:tab/>
       </w:r>
       <w:r>
         <w:rPr>
@@ -2946,6 +2979,8 @@
         <w:tab/>
         <w:t>October 25, 2016</w:t>
       </w:r>
+      <w:bookmarkStart w:id="7" w:name="_GoBack"/>
+      <w:bookmarkEnd w:id="7"/>
     </w:p>
     <w:p>
       <w:pPr>
@@ -3466,7 +3501,7 @@
         <w:rStyle w:val="PageNumber"/>
         <w:noProof/>
       </w:rPr>
-      <w:t>1</w:t>
+      <w:t>3</w:t>
     </w:r>
     <w:r>
       <w:rPr>
@@ -3534,6 +3569,27 @@
           <w:lang w:val="en-GB"/>
         </w:rPr>
         <w:instrText xml:space="preserve"> INCLUDEPICTURE "http://www.120society.com/templates/fast_plans/images/logo.jpg" \* MERGEFORMATINET </w:instrText>
+      </w:r>
+      <w:r>
+        <w:rPr>
+          <w:color w:val="063C73"/>
+          <w:lang w:val="en-GB"/>
+        </w:rPr>
+        <w:fldChar w:fldCharType="separate"/>
+      </w:r>
+      <w:r>
+        <w:rPr>
+          <w:color w:val="063C73"/>
+          <w:lang w:val="en-GB"/>
+        </w:rPr>
+        <w:fldChar w:fldCharType="begin"/>
+      </w:r>
+      <w:r>
+        <w:rPr>
+          <w:color w:val="063C73"/>
+          <w:lang w:val="en-GB"/>
+        </w:rPr>
+        <w:instrText xml:space="preserve"> INCLUDEPICTURE  "http://www.120society.com/templates/fast_plans/images/logo.jpg" \* MERGEFORMATINET </w:instrText>
       </w:r>
       <w:r>
         <w:rPr>
@@ -3732,6 +3788,13 @@
             <v:imagedata r:id="rId3" r:href="rId2"/>
           </v:shape>
         </w:pict>
+      </w:r>
+      <w:r>
+        <w:rPr>
+          <w:color w:val="063C73"/>
+          <w:lang w:val="en-GB"/>
+        </w:rPr>
+        <w:fldChar w:fldCharType="end"/>
       </w:r>
       <w:r>
         <w:rPr>

</xml_diff>